<commit_message>
#023 - diagramy Word
</commit_message>
<xml_diff>
--- a/backups/do dokumentacji.docx
+++ b/backups/do dokumentacji.docx
@@ -57,12 +57,172 @@
     </w:p>
     <w:p>
       <w:pPr>
-        <w:ind w:left="1080"/>
-      </w:pPr>
+        <w:jc w:val="center"/>
+      </w:pPr>
+      <w:r>
+        <w:rPr>
+          <w:noProof/>
+        </w:rPr>
+        <w:drawing>
+          <wp:inline distT="0" distB="0" distL="0" distR="0" wp14:anchorId="3BE57673" wp14:editId="47E931F4">
+            <wp:extent cx="5760720" cy="473075"/>
+            <wp:effectExtent l="0" t="0" r="0" b="3175"/>
+            <wp:docPr id="1402466593" name="Obraz 1"/>
+            <wp:cNvGraphicFramePr>
+              <a:graphicFrameLocks xmlns:a="http://schemas.openxmlformats.org/drawingml/2006/main" noChangeAspect="1"/>
+            </wp:cNvGraphicFramePr>
+            <a:graphic xmlns:a="http://schemas.openxmlformats.org/drawingml/2006/main">
+              <a:graphicData uri="http://schemas.openxmlformats.org/drawingml/2006/picture">
+                <pic:pic xmlns:pic="http://schemas.openxmlformats.org/drawingml/2006/picture">
+                  <pic:nvPicPr>
+                    <pic:cNvPr id="1402466593" name="Obraz 1402466593"/>
+                    <pic:cNvPicPr/>
+                  </pic:nvPicPr>
+                  <pic:blipFill>
+                    <a:blip r:embed="rId5" cstate="print">
+                      <a:extLst>
+                        <a:ext uri="{28A0092B-C50C-407E-A947-70E740481C1C}">
+                          <a14:useLocalDpi xmlns:a14="http://schemas.microsoft.com/office/drawing/2010/main" val="0"/>
+                        </a:ext>
+                      </a:extLst>
+                    </a:blip>
+                    <a:stretch>
+                      <a:fillRect/>
+                    </a:stretch>
+                  </pic:blipFill>
+                  <pic:spPr>
+                    <a:xfrm>
+                      <a:off x="0" y="0"/>
+                      <a:ext cx="5760720" cy="473075"/>
+                    </a:xfrm>
+                    <a:prstGeom prst="rect">
+                      <a:avLst/>
+                    </a:prstGeom>
+                  </pic:spPr>
+                </pic:pic>
+              </a:graphicData>
+            </a:graphic>
+          </wp:inline>
+        </w:drawing>
+      </w:r>
     </w:p>
     <w:p>
       <w:pPr>
         <w:ind w:left="1080"/>
+      </w:pPr>
+    </w:p>
+    <w:p>
+      <w:pPr>
+        <w:numPr>
+          <w:ilvl w:val="0"/>
+          <w:numId w:val="8"/>
+        </w:numPr>
+      </w:pPr>
+      <w:r>
+        <w:t>Diagram sekwencji (</w:t>
+      </w:r>
+      <w:proofErr w:type="spellStart"/>
+      <w:r>
+        <w:t>Sequence</w:t>
+      </w:r>
+      <w:proofErr w:type="spellEnd"/>
+      <w:r>
+        <w:t xml:space="preserve"> Diagram)</w:t>
+      </w:r>
+    </w:p>
+    <w:p>
+      <w:pPr>
+        <w:ind w:left="1080"/>
+      </w:pPr>
+      <w:r>
+        <w:t xml:space="preserve">Diagram sekwencji przedstawia interakcje między obiektami w czasie. Przykład takiego diagramu może pokazywać, jak użytkownik dodaje ogłoszenie na stronę. Przedstawiony poniżej diagram zawiera opis funkcjonowania aukcji. </w:t>
+      </w:r>
+    </w:p>
+    <w:p>
+      <w:pPr>
+        <w:jc w:val="center"/>
+      </w:pPr>
+      <w:r>
+        <w:rPr>
+          <w:noProof/>
+        </w:rPr>
+        <w:drawing>
+          <wp:inline distT="0" distB="0" distL="0" distR="0" wp14:anchorId="4852EC1E" wp14:editId="3C2F19DF">
+            <wp:extent cx="5486400" cy="3667125"/>
+            <wp:effectExtent l="0" t="0" r="0" b="9525"/>
+            <wp:docPr id="607622420" name="Obraz 6" descr="Obraz zawierający tekst, paragon, zrzut ekranu, Czcionka&#10;&#10;Zawartość wygenerowana przez sztuczną inteligencję może być niepoprawna."/>
+            <wp:cNvGraphicFramePr>
+              <a:graphicFrameLocks xmlns:a="http://schemas.openxmlformats.org/drawingml/2006/main" noChangeAspect="1"/>
+            </wp:cNvGraphicFramePr>
+            <a:graphic xmlns:a="http://schemas.openxmlformats.org/drawingml/2006/main">
+              <a:graphicData uri="http://schemas.openxmlformats.org/drawingml/2006/picture">
+                <pic:pic xmlns:pic="http://schemas.openxmlformats.org/drawingml/2006/picture">
+                  <pic:nvPicPr>
+                    <pic:cNvPr id="607622420" name="Obraz 6" descr="Obraz zawierający tekst, paragon, zrzut ekranu, Czcionka&#10;&#10;Zawartość wygenerowana przez sztuczną inteligencję może być niepoprawna."/>
+                    <pic:cNvPicPr/>
+                  </pic:nvPicPr>
+                  <pic:blipFill>
+                    <a:blip r:embed="rId6">
+                      <a:extLst>
+                        <a:ext uri="{28A0092B-C50C-407E-A947-70E740481C1C}">
+                          <a14:useLocalDpi xmlns:a14="http://schemas.microsoft.com/office/drawing/2010/main" val="0"/>
+                        </a:ext>
+                      </a:extLst>
+                    </a:blip>
+                    <a:stretch>
+                      <a:fillRect/>
+                    </a:stretch>
+                  </pic:blipFill>
+                  <pic:spPr>
+                    <a:xfrm>
+                      <a:off x="0" y="0"/>
+                      <a:ext cx="5486400" cy="3667125"/>
+                    </a:xfrm>
+                    <a:prstGeom prst="rect">
+                      <a:avLst/>
+                    </a:prstGeom>
+                  </pic:spPr>
+                </pic:pic>
+              </a:graphicData>
+            </a:graphic>
+          </wp:inline>
+        </w:drawing>
+      </w:r>
+    </w:p>
+    <w:p>
+      <w:pPr>
+        <w:ind w:left="1080"/>
+        <w:jc w:val="center"/>
+      </w:pPr>
+    </w:p>
+    <w:p>
+      <w:pPr>
+        <w:ind w:left="1080"/>
+      </w:pPr>
+    </w:p>
+    <w:p>
+      <w:pPr>
+        <w:numPr>
+          <w:ilvl w:val="0"/>
+          <w:numId w:val="8"/>
+        </w:numPr>
+      </w:pPr>
+      <w:r>
+        <w:t>Diagram aktywności (Activity Diagram)</w:t>
+      </w:r>
+    </w:p>
+    <w:p>
+      <w:pPr>
+        <w:ind w:left="1080"/>
+      </w:pPr>
+      <w:r>
+        <w:t xml:space="preserve">Diagram aktywności przedstawia przepływ pracy w systemie. Nasz zobrazowany jest na podstawie procesu dodawania ogłoszenia przez użytkownika. </w:t>
+      </w:r>
+    </w:p>
+    <w:p>
+      <w:pPr>
+        <w:ind w:left="1080"/>
+        <w:jc w:val="center"/>
         <w:rPr>
           <w:i/>
           <w:iCs/>
@@ -74,11 +234,57 @@
         <w:rPr>
           <w:i/>
           <w:iCs/>
+          <w:noProof/>
           <w:sz w:val="22"/>
           <w:szCs w:val="22"/>
         </w:rPr>
-        <w:t>Tu będzie diagram</w:t>
-      </w:r>
+        <w:drawing>
+          <wp:inline distT="0" distB="0" distL="0" distR="0" wp14:anchorId="3D30122F" wp14:editId="6025F983">
+            <wp:extent cx="5210175" cy="3011127"/>
+            <wp:effectExtent l="0" t="0" r="0" b="0"/>
+            <wp:docPr id="978134117" name="Obraz 3" descr="Obraz zawierający tekst, zrzut ekranu, diagram, Czcionka&#10;&#10;Zawartość wygenerowana przez sztuczną inteligencję może być niepoprawna."/>
+            <wp:cNvGraphicFramePr>
+              <a:graphicFrameLocks xmlns:a="http://schemas.openxmlformats.org/drawingml/2006/main" noChangeAspect="1"/>
+            </wp:cNvGraphicFramePr>
+            <a:graphic xmlns:a="http://schemas.openxmlformats.org/drawingml/2006/main">
+              <a:graphicData uri="http://schemas.openxmlformats.org/drawingml/2006/picture">
+                <pic:pic xmlns:pic="http://schemas.openxmlformats.org/drawingml/2006/picture">
+                  <pic:nvPicPr>
+                    <pic:cNvPr id="978134117" name="Obraz 3" descr="Obraz zawierający tekst, zrzut ekranu, diagram, Czcionka&#10;&#10;Zawartość wygenerowana przez sztuczną inteligencję może być niepoprawna."/>
+                    <pic:cNvPicPr/>
+                  </pic:nvPicPr>
+                  <pic:blipFill>
+                    <a:blip r:embed="rId7">
+                      <a:extLst>
+                        <a:ext uri="{28A0092B-C50C-407E-A947-70E740481C1C}">
+                          <a14:useLocalDpi xmlns:a14="http://schemas.microsoft.com/office/drawing/2010/main" val="0"/>
+                        </a:ext>
+                      </a:extLst>
+                    </a:blip>
+                    <a:stretch>
+                      <a:fillRect/>
+                    </a:stretch>
+                  </pic:blipFill>
+                  <pic:spPr>
+                    <a:xfrm>
+                      <a:off x="0" y="0"/>
+                      <a:ext cx="5215987" cy="3014486"/>
+                    </a:xfrm>
+                    <a:prstGeom prst="rect">
+                      <a:avLst/>
+                    </a:prstGeom>
+                  </pic:spPr>
+                </pic:pic>
+              </a:graphicData>
+            </a:graphic>
+          </wp:inline>
+        </w:drawing>
+      </w:r>
+    </w:p>
+    <w:p>
+      <w:pPr>
+        <w:ind w:left="1080"/>
+      </w:pPr>
     </w:p>
     <w:p>
       <w:pPr>
@@ -88,11 +294,11 @@
         </w:numPr>
       </w:pPr>
       <w:r>
-        <w:t>Diagram sekwencji (</w:t>
+        <w:t>Diagram stanu (</w:t>
       </w:r>
       <w:proofErr w:type="spellStart"/>
       <w:r>
-        <w:t>Sequence</w:t>
+        <w:t>State</w:t>
       </w:r>
       <w:proofErr w:type="spellEnd"/>
       <w:r>
@@ -104,32 +310,68 @@
         <w:ind w:left="1080"/>
       </w:pPr>
       <w:r>
-        <w:t xml:space="preserve">Diagram sekwencji przedstawia interakcje między obiektami w czasie. Przykład takiego diagramu może pokazywać, jak użytkownik dodaje ogłoszenie na stronę. Przedstawiony poniżej diagram zawiera opis funkcjonowania aukcji. </w:t>
+        <w:t xml:space="preserve">Diagram stanu przedstawia różne stany obiektu w systemie i przejścia między nimi. Na przykład, diagram stanu dla ogłoszenia może wyglądać następująco: </w:t>
       </w:r>
     </w:p>
     <w:p>
       <w:pPr>
         <w:ind w:left="1080"/>
-      </w:pPr>
+        <w:jc w:val="center"/>
+      </w:pPr>
+      <w:r>
+        <w:rPr>
+          <w:noProof/>
+        </w:rPr>
+        <w:lastRenderedPageBreak/>
+        <w:drawing>
+          <wp:inline distT="0" distB="0" distL="0" distR="0" wp14:anchorId="4E621DB9" wp14:editId="251B2E08">
+            <wp:extent cx="3019425" cy="3296259"/>
+            <wp:effectExtent l="0" t="0" r="0" b="0"/>
+            <wp:docPr id="1021918086" name="Obraz 4" descr="Obraz zawierający tekst, diagram, linia, rysowanie&#10;&#10;Zawartość wygenerowana przez sztuczną inteligencję może być niepoprawna."/>
+            <wp:cNvGraphicFramePr>
+              <a:graphicFrameLocks xmlns:a="http://schemas.openxmlformats.org/drawingml/2006/main" noChangeAspect="1"/>
+            </wp:cNvGraphicFramePr>
+            <a:graphic xmlns:a="http://schemas.openxmlformats.org/drawingml/2006/main">
+              <a:graphicData uri="http://schemas.openxmlformats.org/drawingml/2006/picture">
+                <pic:pic xmlns:pic="http://schemas.openxmlformats.org/drawingml/2006/picture">
+                  <pic:nvPicPr>
+                    <pic:cNvPr id="1021918086" name="Obraz 4" descr="Obraz zawierający tekst, diagram, linia, rysowanie&#10;&#10;Zawartość wygenerowana przez sztuczną inteligencję może być niepoprawna."/>
+                    <pic:cNvPicPr/>
+                  </pic:nvPicPr>
+                  <pic:blipFill>
+                    <a:blip r:embed="rId8">
+                      <a:extLst>
+                        <a:ext uri="{28A0092B-C50C-407E-A947-70E740481C1C}">
+                          <a14:useLocalDpi xmlns:a14="http://schemas.microsoft.com/office/drawing/2010/main" val="0"/>
+                        </a:ext>
+                      </a:extLst>
+                    </a:blip>
+                    <a:stretch>
+                      <a:fillRect/>
+                    </a:stretch>
+                  </pic:blipFill>
+                  <pic:spPr>
+                    <a:xfrm>
+                      <a:off x="0" y="0"/>
+                      <a:ext cx="3023390" cy="3300588"/>
+                    </a:xfrm>
+                    <a:prstGeom prst="rect">
+                      <a:avLst/>
+                    </a:prstGeom>
+                  </pic:spPr>
+                </pic:pic>
+              </a:graphicData>
+            </a:graphic>
+          </wp:inline>
+        </w:drawing>
+      </w:r>
     </w:p>
     <w:p>
       <w:pPr>
-        <w:ind w:left="1080"/>
-        <w:rPr>
-          <w:i/>
-          <w:iCs/>
-          <w:sz w:val="22"/>
-          <w:szCs w:val="22"/>
-        </w:rPr>
-      </w:pPr>
-      <w:r>
-        <w:rPr>
-          <w:i/>
-          <w:iCs/>
-          <w:sz w:val="22"/>
-          <w:szCs w:val="22"/>
-        </w:rPr>
-        <w:t>Tu będzie diagram</w:t>
+        <w:jc w:val="center"/>
+      </w:pPr>
+      <w:r>
+        <w:br w:type="page"/>
       </w:r>
     </w:p>
     <w:p>
@@ -140,7 +382,8 @@
         </w:numPr>
       </w:pPr>
       <w:r>
-        <w:t>Diagram aktywności (Activity Diagram)</w:t>
+        <w:lastRenderedPageBreak/>
+        <w:t>Diagram komponentów (Component Diagram)</w:t>
       </w:r>
     </w:p>
     <w:p>
@@ -148,135 +391,124 @@
         <w:ind w:left="1080"/>
       </w:pPr>
       <w:r>
-        <w:t xml:space="preserve">Diagram aktywności przedstawia przepływ pracy w systemie. Nasz zobrazowany jest na podstawie procesu dodawania ogłoszenia przez użytkownika. </w:t>
+        <w:t>Diagram komponentów przedstawia podział systemu na poszczególne komponenty. W przypadku strony C2C mogą to być: Moduł użytkowników: Odpowiada za rejestrację, logowanie, zarządzanie kontem. Moduł ogłoszeń: Zarządza procesem dodawania, edytowania, usuwania ogłoszeń. Moduł wiadomości: Obsługuje komunikację między użytkownikami. Moduł administracyjny: Zarządza administracją ogłoszeń, użytkowników, raportami.</w:t>
+      </w:r>
+      <w:r>
+        <w:br/>
       </w:r>
     </w:p>
     <w:p>
-      <w:pPr>
-        <w:ind w:left="1080"/>
+      <w:r>
         <w:rPr>
-          <w:i/>
-          <w:iCs/>
-          <w:sz w:val="22"/>
-          <w:szCs w:val="22"/>
+          <w:noProof/>
         </w:rPr>
-      </w:pPr>
-      <w:r>
-        <w:rPr>
-          <w:i/>
-          <w:iCs/>
-          <w:sz w:val="22"/>
-          <w:szCs w:val="22"/>
-        </w:rPr>
-        <w:t>Tu będzie diagram</w:t>
+        <w:drawing>
+          <wp:inline distT="0" distB="0" distL="0" distR="0" wp14:anchorId="6B628CB2" wp14:editId="51094843">
+            <wp:extent cx="5760720" cy="3133725"/>
+            <wp:effectExtent l="0" t="0" r="0" b="9525"/>
+            <wp:docPr id="2083404643" name="Obraz 5" descr="Obraz zawierający tekst, diagram, zrzut ekranu, linia&#10;&#10;Zawartość wygenerowana przez sztuczną inteligencję może być niepoprawna."/>
+            <wp:cNvGraphicFramePr>
+              <a:graphicFrameLocks xmlns:a="http://schemas.openxmlformats.org/drawingml/2006/main" noChangeAspect="1"/>
+            </wp:cNvGraphicFramePr>
+            <a:graphic xmlns:a="http://schemas.openxmlformats.org/drawingml/2006/main">
+              <a:graphicData uri="http://schemas.openxmlformats.org/drawingml/2006/picture">
+                <pic:pic xmlns:pic="http://schemas.openxmlformats.org/drawingml/2006/picture">
+                  <pic:nvPicPr>
+                    <pic:cNvPr id="2083404643" name="Obraz 5" descr="Obraz zawierający tekst, diagram, zrzut ekranu, linia&#10;&#10;Zawartość wygenerowana przez sztuczną inteligencję może być niepoprawna."/>
+                    <pic:cNvPicPr/>
+                  </pic:nvPicPr>
+                  <pic:blipFill>
+                    <a:blip r:embed="rId9">
+                      <a:extLst>
+                        <a:ext uri="{28A0092B-C50C-407E-A947-70E740481C1C}">
+                          <a14:useLocalDpi xmlns:a14="http://schemas.microsoft.com/office/drawing/2010/main" val="0"/>
+                        </a:ext>
+                      </a:extLst>
+                    </a:blip>
+                    <a:stretch>
+                      <a:fillRect/>
+                    </a:stretch>
+                  </pic:blipFill>
+                  <pic:spPr>
+                    <a:xfrm>
+                      <a:off x="0" y="0"/>
+                      <a:ext cx="5760720" cy="3133725"/>
+                    </a:xfrm>
+                    <a:prstGeom prst="rect">
+                      <a:avLst/>
+                    </a:prstGeom>
+                  </pic:spPr>
+                </pic:pic>
+              </a:graphicData>
+            </a:graphic>
+          </wp:inline>
+        </w:drawing>
       </w:r>
     </w:p>
     <w:p>
       <w:pPr>
-        <w:ind w:left="1080"/>
-      </w:pPr>
-    </w:p>
-    <w:p>
-      <w:pPr>
+        <w:pStyle w:val="Akapitzlist"/>
         <w:numPr>
           <w:ilvl w:val="0"/>
           <w:numId w:val="8"/>
         </w:numPr>
       </w:pPr>
       <w:r>
-        <w:t>Diagram stanu (</w:t>
-      </w:r>
-      <w:proofErr w:type="spellStart"/>
-      <w:r>
-        <w:t>State</w:t>
-      </w:r>
-      <w:proofErr w:type="spellEnd"/>
-      <w:r>
-        <w:t xml:space="preserve"> Diagram)</w:t>
+        <w:t>Diagram klas</w:t>
       </w:r>
     </w:p>
     <w:p>
       <w:pPr>
-        <w:ind w:left="1080"/>
-      </w:pPr>
-      <w:r>
-        <w:t xml:space="preserve">Diagram stanu przedstawia różne stany obiektu w systemie i przejścia między nimi. Na przykład, diagram stanu dla ogłoszenia może wyglądać następująco: </w:t>
+        <w:jc w:val="center"/>
+      </w:pPr>
+      <w:r>
+        <w:rPr>
+          <w:noProof/>
+        </w:rPr>
+        <w:lastRenderedPageBreak/>
+        <w:drawing>
+          <wp:inline distT="0" distB="0" distL="0" distR="0" wp14:anchorId="2239D82E" wp14:editId="2027180E">
+            <wp:extent cx="2143125" cy="4417910"/>
+            <wp:effectExtent l="0" t="0" r="0" b="1905"/>
+            <wp:docPr id="1856540103" name="Obraz 2" descr="Obraz zawierający tekst, zrzut ekranu, diagram, Czcionka&#10;&#10;Zawartość wygenerowana przez sztuczną inteligencję może być niepoprawna."/>
+            <wp:cNvGraphicFramePr>
+              <a:graphicFrameLocks xmlns:a="http://schemas.openxmlformats.org/drawingml/2006/main" noChangeAspect="1"/>
+            </wp:cNvGraphicFramePr>
+            <a:graphic xmlns:a="http://schemas.openxmlformats.org/drawingml/2006/main">
+              <a:graphicData uri="http://schemas.openxmlformats.org/drawingml/2006/picture">
+                <pic:pic xmlns:pic="http://schemas.openxmlformats.org/drawingml/2006/picture">
+                  <pic:nvPicPr>
+                    <pic:cNvPr id="1856540103" name="Obraz 2" descr="Obraz zawierający tekst, zrzut ekranu, diagram, Czcionka&#10;&#10;Zawartość wygenerowana przez sztuczną inteligencję może być niepoprawna."/>
+                    <pic:cNvPicPr/>
+                  </pic:nvPicPr>
+                  <pic:blipFill>
+                    <a:blip r:embed="rId10">
+                      <a:extLst>
+                        <a:ext uri="{28A0092B-C50C-407E-A947-70E740481C1C}">
+                          <a14:useLocalDpi xmlns:a14="http://schemas.microsoft.com/office/drawing/2010/main" val="0"/>
+                        </a:ext>
+                      </a:extLst>
+                    </a:blip>
+                    <a:stretch>
+                      <a:fillRect/>
+                    </a:stretch>
+                  </pic:blipFill>
+                  <pic:spPr>
+                    <a:xfrm>
+                      <a:off x="0" y="0"/>
+                      <a:ext cx="2144773" cy="4421308"/>
+                    </a:xfrm>
+                    <a:prstGeom prst="rect">
+                      <a:avLst/>
+                    </a:prstGeom>
+                  </pic:spPr>
+                </pic:pic>
+              </a:graphicData>
+            </a:graphic>
+          </wp:inline>
+        </w:drawing>
       </w:r>
     </w:p>
-    <w:p>
-      <w:pPr>
-        <w:ind w:left="1080"/>
-      </w:pPr>
-    </w:p>
-    <w:p>
-      <w:pPr>
-        <w:ind w:left="1080"/>
-        <w:rPr>
-          <w:i/>
-          <w:iCs/>
-          <w:sz w:val="22"/>
-          <w:szCs w:val="22"/>
-        </w:rPr>
-      </w:pPr>
-      <w:r>
-        <w:rPr>
-          <w:i/>
-          <w:iCs/>
-          <w:sz w:val="22"/>
-          <w:szCs w:val="22"/>
-        </w:rPr>
-        <w:t>Tu będzie diagram</w:t>
-      </w:r>
-    </w:p>
-    <w:p>
-      <w:r>
-        <w:br w:type="page"/>
-      </w:r>
-    </w:p>
-    <w:p>
-      <w:pPr>
-        <w:numPr>
-          <w:ilvl w:val="0"/>
-          <w:numId w:val="8"/>
-        </w:numPr>
-      </w:pPr>
-      <w:r>
-        <w:lastRenderedPageBreak/>
-        <w:t>Diagram komponentów (Component Diagram)</w:t>
-      </w:r>
-    </w:p>
-    <w:p>
-      <w:pPr>
-        <w:ind w:left="1080"/>
-      </w:pPr>
-      <w:r>
-        <w:t>Diagram komponentów przedstawia podział systemu na poszczególne komponenty. W przypadku strony C2C mogą to być: Moduł użytkowników: Odpowiada za rejestrację, logowanie, zarządzanie kontem. Moduł ogłoszeń: Zarządza procesem dodawania, edytowania, usuwania ogłoszeń. Moduł wiadomości: Obsługuje komunikację między użytkownikami. Moduł administracyjny: Zarządza administracją ogłoszeń, użytkowników, raportami.</w:t>
-      </w:r>
-      <w:r>
-        <w:br/>
-      </w:r>
-    </w:p>
-    <w:p>
-      <w:pPr>
-        <w:ind w:left="1080"/>
-        <w:rPr>
-          <w:i/>
-          <w:iCs/>
-          <w:sz w:val="22"/>
-          <w:szCs w:val="22"/>
-        </w:rPr>
-      </w:pPr>
-      <w:r>
-        <w:rPr>
-          <w:i/>
-          <w:iCs/>
-          <w:sz w:val="22"/>
-          <w:szCs w:val="22"/>
-        </w:rPr>
-        <w:t>Tu będzie diagram</w:t>
-      </w:r>
-    </w:p>
-    <w:p/>
     <w:p>
       <w:pPr>
         <w:pStyle w:val="Akapitzlist"/>
@@ -315,7 +547,7 @@
                     <pic:cNvPicPr/>
                   </pic:nvPicPr>
                   <pic:blipFill>
-                    <a:blip r:embed="rId5">
+                    <a:blip r:embed="rId11">
                       <a:extLst>
                         <a:ext uri="{28A0092B-C50C-407E-A947-70E740481C1C}">
                           <a14:useLocalDpi xmlns:a14="http://schemas.microsoft.com/office/drawing/2010/main" val="0"/>
@@ -355,7 +587,7 @@
           <w:noProof/>
         </w:rPr>
         <w:drawing>
-          <wp:inline distT="0" distB="0" distL="0" distR="0" wp14:anchorId="35EADBD3" wp14:editId="597B745C">
+          <wp:inline distT="0" distB="0" distL="0" distR="0" wp14:anchorId="35EADBD3" wp14:editId="1B452D57">
             <wp:extent cx="5760720" cy="2405380"/>
             <wp:effectExtent l="0" t="0" r="0" b="0"/>
             <wp:docPr id="2046738172" name="Obraz 2" descr="Obraz zawierający zrzut ekranu, oprogramowanie, Oprogramowanie multimedialne, Oprogramowanie graficzne&#10;&#10;Zawartość wygenerowana przez sztuczną inteligencję może być niepoprawna."/>
@@ -370,7 +602,7 @@
                     <pic:cNvPicPr/>
                   </pic:nvPicPr>
                   <pic:blipFill>
-                    <a:blip r:embed="rId6" cstate="print">
+                    <a:blip r:embed="rId12" cstate="print">
                       <a:extLst>
                         <a:ext uri="{28A0092B-C50C-407E-A947-70E740481C1C}">
                           <a14:useLocalDpi xmlns:a14="http://schemas.microsoft.com/office/drawing/2010/main" val="0"/>
@@ -401,7 +633,7 @@
           <w:noProof/>
         </w:rPr>
         <w:drawing>
-          <wp:inline distT="0" distB="0" distL="0" distR="0" wp14:anchorId="1BB0543E" wp14:editId="139F187F">
+          <wp:inline distT="0" distB="0" distL="0" distR="0" wp14:anchorId="1BB0543E" wp14:editId="77693C8F">
             <wp:extent cx="5760720" cy="1854200"/>
             <wp:effectExtent l="0" t="0" r="0" b="0"/>
             <wp:docPr id="698307330" name="Obraz 3" descr="Obraz zawierający Oprogramowanie multimedialne, oprogramowanie, Oprogramowanie graficzne, zrzut ekranu&#10;&#10;Zawartość wygenerowana przez sztuczną inteligencję może być niepoprawna."/>
@@ -416,7 +648,7 @@
                     <pic:cNvPicPr/>
                   </pic:nvPicPr>
                   <pic:blipFill>
-                    <a:blip r:embed="rId7" cstate="print">
+                    <a:blip r:embed="rId13" cstate="print">
                       <a:extLst>
                         <a:ext uri="{28A0092B-C50C-407E-A947-70E740481C1C}">
                           <a14:useLocalDpi xmlns:a14="http://schemas.microsoft.com/office/drawing/2010/main" val="0"/>
@@ -447,7 +679,7 @@
           <w:noProof/>
         </w:rPr>
         <w:drawing>
-          <wp:inline distT="0" distB="0" distL="0" distR="0" wp14:anchorId="335DA704" wp14:editId="32521FEA">
+          <wp:inline distT="0" distB="0" distL="0" distR="0" wp14:anchorId="335DA704" wp14:editId="6114D62C">
             <wp:extent cx="5760720" cy="3158490"/>
             <wp:effectExtent l="0" t="0" r="0" b="3810"/>
             <wp:docPr id="1162761814" name="Obraz 4" descr="Obraz zawierający zrzut ekranu, tekst, oprogramowanie, wyświetlacz&#10;&#10;Zawartość wygenerowana przez sztuczną inteligencję może być niepoprawna."/>
@@ -462,7 +694,7 @@
                     <pic:cNvPicPr/>
                   </pic:nvPicPr>
                   <pic:blipFill>
-                    <a:blip r:embed="rId8" cstate="print">
+                    <a:blip r:embed="rId14" cstate="print">
                       <a:extLst>
                         <a:ext uri="{28A0092B-C50C-407E-A947-70E740481C1C}">
                           <a14:useLocalDpi xmlns:a14="http://schemas.microsoft.com/office/drawing/2010/main" val="0"/>
@@ -494,7 +726,7 @@
         </w:rPr>
         <w:lastRenderedPageBreak/>
         <w:drawing>
-          <wp:inline distT="0" distB="0" distL="0" distR="0" wp14:anchorId="2682C06A" wp14:editId="25A7D2E3">
+          <wp:inline distT="0" distB="0" distL="0" distR="0" wp14:anchorId="2682C06A" wp14:editId="12E472CD">
             <wp:extent cx="5760720" cy="3498215"/>
             <wp:effectExtent l="0" t="0" r="0" b="6985"/>
             <wp:docPr id="1624090825" name="Obraz 5" descr="Obraz zawierający tekst, zrzut ekranu, oprogramowanie, Oprogramowanie multimedialne&#10;&#10;Zawartość wygenerowana przez sztuczną inteligencję może być niepoprawna."/>
@@ -509,7 +741,7 @@
                     <pic:cNvPicPr/>
                   </pic:nvPicPr>
                   <pic:blipFill>
-                    <a:blip r:embed="rId9" cstate="print">
+                    <a:blip r:embed="rId15" cstate="print">
                       <a:extLst>
                         <a:ext uri="{28A0092B-C50C-407E-A947-70E740481C1C}">
                           <a14:useLocalDpi xmlns:a14="http://schemas.microsoft.com/office/drawing/2010/main" val="0"/>
@@ -540,7 +772,7 @@
           <w:noProof/>
         </w:rPr>
         <w:drawing>
-          <wp:inline distT="0" distB="0" distL="0" distR="0" wp14:anchorId="329A32E1" wp14:editId="4D5DE1AF">
+          <wp:inline distT="0" distB="0" distL="0" distR="0" wp14:anchorId="329A32E1" wp14:editId="110F4C07">
             <wp:extent cx="5760720" cy="3051810"/>
             <wp:effectExtent l="0" t="0" r="0" b="0"/>
             <wp:docPr id="526445554" name="Obraz 6" descr="Obraz zawierający zrzut ekranu, Oprogramowanie multimedialne, oprogramowanie, Oprogramowanie graficzne&#10;&#10;Zawartość wygenerowana przez sztuczną inteligencję może być niepoprawna."/>
@@ -555,7 +787,7 @@
                     <pic:cNvPicPr/>
                   </pic:nvPicPr>
                   <pic:blipFill>
-                    <a:blip r:embed="rId10" cstate="print">
+                    <a:blip r:embed="rId16" cstate="print">
                       <a:extLst>
                         <a:ext uri="{28A0092B-C50C-407E-A947-70E740481C1C}">
                           <a14:useLocalDpi xmlns:a14="http://schemas.microsoft.com/office/drawing/2010/main" val="0"/>
@@ -587,7 +819,7 @@
         </w:rPr>
         <w:lastRenderedPageBreak/>
         <w:drawing>
-          <wp:inline distT="0" distB="0" distL="0" distR="0" wp14:anchorId="18D1CFED" wp14:editId="096D9E48">
+          <wp:inline distT="0" distB="0" distL="0" distR="0" wp14:anchorId="18D1CFED" wp14:editId="5FE28B85">
             <wp:extent cx="5760720" cy="2840355"/>
             <wp:effectExtent l="0" t="0" r="0" b="0"/>
             <wp:docPr id="1352883687" name="Obraz 7" descr="Obraz zawierający zrzut ekranu, Oprogramowanie multimedialne, oprogramowanie, tekst&#10;&#10;Zawartość wygenerowana przez sztuczną inteligencję może być niepoprawna."/>
@@ -602,7 +834,7 @@
                     <pic:cNvPicPr/>
                   </pic:nvPicPr>
                   <pic:blipFill>
-                    <a:blip r:embed="rId11" cstate="print">
+                    <a:blip r:embed="rId17" cstate="print">
                       <a:extLst>
                         <a:ext uri="{28A0092B-C50C-407E-A947-70E740481C1C}">
                           <a14:useLocalDpi xmlns:a14="http://schemas.microsoft.com/office/drawing/2010/main" val="0"/>
@@ -633,7 +865,7 @@
           <w:noProof/>
         </w:rPr>
         <w:drawing>
-          <wp:inline distT="0" distB="0" distL="0" distR="0" wp14:anchorId="33D63B77" wp14:editId="0939CCAC">
+          <wp:inline distT="0" distB="0" distL="0" distR="0" wp14:anchorId="33D63B77" wp14:editId="555603F4">
             <wp:extent cx="5760720" cy="2107565"/>
             <wp:effectExtent l="0" t="0" r="0" b="6985"/>
             <wp:docPr id="305672700" name="Obraz 8" descr="Obraz zawierający tekst, oprogramowanie, Oprogramowanie multimedialne, zrzut ekranu&#10;&#10;Zawartość wygenerowana przez sztuczną inteligencję może być niepoprawna."/>
@@ -648,7 +880,7 @@
                     <pic:cNvPicPr/>
                   </pic:nvPicPr>
                   <pic:blipFill>
-                    <a:blip r:embed="rId12" cstate="print">
+                    <a:blip r:embed="rId18" cstate="print">
                       <a:extLst>
                         <a:ext uri="{28A0092B-C50C-407E-A947-70E740481C1C}">
                           <a14:useLocalDpi xmlns:a14="http://schemas.microsoft.com/office/drawing/2010/main" val="0"/>
@@ -680,7 +912,7 @@
         </w:rPr>
         <w:lastRenderedPageBreak/>
         <w:drawing>
-          <wp:inline distT="0" distB="0" distL="0" distR="0" wp14:anchorId="6061B8D1" wp14:editId="1F047644">
+          <wp:inline distT="0" distB="0" distL="0" distR="0" wp14:anchorId="6061B8D1" wp14:editId="3CAD0999">
             <wp:extent cx="5760720" cy="3500120"/>
             <wp:effectExtent l="0" t="0" r="0" b="5080"/>
             <wp:docPr id="402083934" name="Obraz 9" descr="Obraz zawierający tekst, zrzut ekranu, oprogramowanie, Oprogramowanie multimedialne&#10;&#10;Zawartość wygenerowana przez sztuczną inteligencję może być niepoprawna."/>
@@ -695,7 +927,7 @@
                     <pic:cNvPicPr/>
                   </pic:nvPicPr>
                   <pic:blipFill>
-                    <a:blip r:embed="rId13" cstate="print">
+                    <a:blip r:embed="rId19" cstate="print">
                       <a:extLst>
                         <a:ext uri="{28A0092B-C50C-407E-A947-70E740481C1C}">
                           <a14:useLocalDpi xmlns:a14="http://schemas.microsoft.com/office/drawing/2010/main" val="0"/>
@@ -726,7 +958,7 @@
           <w:noProof/>
         </w:rPr>
         <w:drawing>
-          <wp:inline distT="0" distB="0" distL="0" distR="0" wp14:anchorId="006A3DCD" wp14:editId="40B947CE">
+          <wp:inline distT="0" distB="0" distL="0" distR="0" wp14:anchorId="006A3DCD" wp14:editId="4A626AEE">
             <wp:extent cx="5760720" cy="3484245"/>
             <wp:effectExtent l="0" t="0" r="0" b="1905"/>
             <wp:docPr id="83293235" name="Obraz 10" descr="Obraz zawierający tekst, zrzut ekranu, oprogramowanie, Oprogramowanie multimedialne&#10;&#10;Zawartość wygenerowana przez sztuczną inteligencję może być niepoprawna."/>
@@ -741,7 +973,7 @@
                     <pic:cNvPicPr/>
                   </pic:nvPicPr>
                   <pic:blipFill>
-                    <a:blip r:embed="rId14" cstate="print">
+                    <a:blip r:embed="rId20" cstate="print">
                       <a:extLst>
                         <a:ext uri="{28A0092B-C50C-407E-A947-70E740481C1C}">
                           <a14:useLocalDpi xmlns:a14="http://schemas.microsoft.com/office/drawing/2010/main" val="0"/>
@@ -784,7 +1016,7 @@
         </w:rPr>
         <w:lastRenderedPageBreak/>
         <w:drawing>
-          <wp:inline distT="0" distB="0" distL="0" distR="0" wp14:anchorId="0A67B166" wp14:editId="6770DA67">
+          <wp:inline distT="0" distB="0" distL="0" distR="0" wp14:anchorId="0A67B166" wp14:editId="296CB4D7">
             <wp:extent cx="5760720" cy="3209925"/>
             <wp:effectExtent l="0" t="0" r="0" b="9525"/>
             <wp:docPr id="917935627" name="Obraz 11" descr="Obraz zawierający zrzut ekranu, tekst, oprogramowanie, Oprogramowanie multimedialne&#10;&#10;Zawartość wygenerowana przez sztuczną inteligencję może być niepoprawna."/>
@@ -799,7 +1031,7 @@
                     <pic:cNvPicPr/>
                   </pic:nvPicPr>
                   <pic:blipFill>
-                    <a:blip r:embed="rId15" cstate="print">
+                    <a:blip r:embed="rId21" cstate="print">
                       <a:extLst>
                         <a:ext uri="{28A0092B-C50C-407E-A947-70E740481C1C}">
                           <a14:useLocalDpi xmlns:a14="http://schemas.microsoft.com/office/drawing/2010/main" val="0"/>
@@ -830,7 +1062,7 @@
           <w:noProof/>
         </w:rPr>
         <w:drawing>
-          <wp:inline distT="0" distB="0" distL="0" distR="0" wp14:anchorId="189CFB27" wp14:editId="6755F3A4">
+          <wp:inline distT="0" distB="0" distL="0" distR="0" wp14:anchorId="189CFB27" wp14:editId="4491D387">
             <wp:extent cx="5760720" cy="3508375"/>
             <wp:effectExtent l="0" t="0" r="0" b="0"/>
             <wp:docPr id="681393404" name="Obraz 12" descr="Obraz zawierający tekst, zrzut ekranu, oprogramowanie, Oprogramowanie multimedialne&#10;&#10;Zawartość wygenerowana przez sztuczną inteligencję może być niepoprawna."/>
@@ -845,7 +1077,7 @@
                     <pic:cNvPicPr/>
                   </pic:nvPicPr>
                   <pic:blipFill>
-                    <a:blip r:embed="rId16" cstate="print">
+                    <a:blip r:embed="rId22" cstate="print">
                       <a:extLst>
                         <a:ext uri="{28A0092B-C50C-407E-A947-70E740481C1C}">
                           <a14:useLocalDpi xmlns:a14="http://schemas.microsoft.com/office/drawing/2010/main" val="0"/>
@@ -877,7 +1109,7 @@
         </w:rPr>
         <w:lastRenderedPageBreak/>
         <w:drawing>
-          <wp:inline distT="0" distB="0" distL="0" distR="0" wp14:anchorId="42BFD0E5" wp14:editId="5E54693B">
+          <wp:inline distT="0" distB="0" distL="0" distR="0" wp14:anchorId="42BFD0E5" wp14:editId="1AF50371">
             <wp:extent cx="5760720" cy="2988945"/>
             <wp:effectExtent l="0" t="0" r="0" b="1905"/>
             <wp:docPr id="617295679" name="Obraz 13" descr="Obraz zawierający tekst, zrzut ekranu, oprogramowanie, Oprogramowanie multimedialne&#10;&#10;Zawartość wygenerowana przez sztuczną inteligencję może być niepoprawna."/>
@@ -892,7 +1124,7 @@
                     <pic:cNvPicPr/>
                   </pic:nvPicPr>
                   <pic:blipFill>
-                    <a:blip r:embed="rId17" cstate="print">
+                    <a:blip r:embed="rId23" cstate="print">
                       <a:extLst>
                         <a:ext uri="{28A0092B-C50C-407E-A947-70E740481C1C}">
                           <a14:useLocalDpi xmlns:a14="http://schemas.microsoft.com/office/drawing/2010/main" val="0"/>
@@ -923,7 +1155,7 @@
           <w:noProof/>
         </w:rPr>
         <w:drawing>
-          <wp:inline distT="0" distB="0" distL="0" distR="0" wp14:anchorId="38E2965D" wp14:editId="6E3E1264">
+          <wp:inline distT="0" distB="0" distL="0" distR="0" wp14:anchorId="38E2965D" wp14:editId="22470E1C">
             <wp:extent cx="5760720" cy="3531235"/>
             <wp:effectExtent l="0" t="0" r="0" b="0"/>
             <wp:docPr id="1094737355" name="Obraz 14" descr="Obraz zawierający tekst, zrzut ekranu, oprogramowanie, Oprogramowanie multimedialne&#10;&#10;Zawartość wygenerowana przez sztuczną inteligencję może być niepoprawna."/>
@@ -938,7 +1170,7 @@
                     <pic:cNvPicPr/>
                   </pic:nvPicPr>
                   <pic:blipFill>
-                    <a:blip r:embed="rId18" cstate="print">
+                    <a:blip r:embed="rId24" cstate="print">
                       <a:extLst>
                         <a:ext uri="{28A0092B-C50C-407E-A947-70E740481C1C}">
                           <a14:useLocalDpi xmlns:a14="http://schemas.microsoft.com/office/drawing/2010/main" val="0"/>
@@ -970,7 +1202,7 @@
         </w:rPr>
         <w:lastRenderedPageBreak/>
         <w:drawing>
-          <wp:inline distT="0" distB="0" distL="0" distR="0" wp14:anchorId="69BC8D8C" wp14:editId="1E884EA7">
+          <wp:inline distT="0" distB="0" distL="0" distR="0" wp14:anchorId="69BC8D8C" wp14:editId="677C2FEA">
             <wp:extent cx="5760720" cy="3487420"/>
             <wp:effectExtent l="0" t="0" r="0" b="0"/>
             <wp:docPr id="157991189" name="Obraz 15" descr="Obraz zawierający tekst, zrzut ekranu, oprogramowanie, wyświetlacz&#10;&#10;Zawartość wygenerowana przez sztuczną inteligencję może być niepoprawna."/>
@@ -985,7 +1217,7 @@
                     <pic:cNvPicPr/>
                   </pic:nvPicPr>
                   <pic:blipFill>
-                    <a:blip r:embed="rId19" cstate="print">
+                    <a:blip r:embed="rId25" cstate="print">
                       <a:extLst>
                         <a:ext uri="{28A0092B-C50C-407E-A947-70E740481C1C}">
                           <a14:useLocalDpi xmlns:a14="http://schemas.microsoft.com/office/drawing/2010/main" val="0"/>
@@ -1034,7 +1266,7 @@
         </w:rPr>
         <w:lastRenderedPageBreak/>
         <w:drawing>
-          <wp:inline distT="0" distB="0" distL="0" distR="0" wp14:anchorId="47CE490A" wp14:editId="47B24EDD">
+          <wp:inline distT="0" distB="0" distL="0" distR="0" wp14:anchorId="47CE490A" wp14:editId="5AF79782">
             <wp:extent cx="5760720" cy="3494405"/>
             <wp:effectExtent l="0" t="0" r="0" b="0"/>
             <wp:docPr id="2030772645" name="Obraz 16" descr="Obraz zawierający tekst, zrzut ekranu, oprogramowanie, Oprogramowanie multimedialne&#10;&#10;Zawartość wygenerowana przez sztuczną inteligencję może być niepoprawna."/>
@@ -1049,7 +1281,7 @@
                     <pic:cNvPicPr/>
                   </pic:nvPicPr>
                   <pic:blipFill>
-                    <a:blip r:embed="rId20" cstate="print">
+                    <a:blip r:embed="rId26" cstate="print">
                       <a:extLst>
                         <a:ext uri="{28A0092B-C50C-407E-A947-70E740481C1C}">
                           <a14:useLocalDpi xmlns:a14="http://schemas.microsoft.com/office/drawing/2010/main" val="0"/>
@@ -1080,7 +1312,7 @@
           <w:noProof/>
         </w:rPr>
         <w:drawing>
-          <wp:inline distT="0" distB="0" distL="0" distR="0" wp14:anchorId="3CEE8C97" wp14:editId="4BA65907">
+          <wp:inline distT="0" distB="0" distL="0" distR="0" wp14:anchorId="3CEE8C97" wp14:editId="2836D78A">
             <wp:extent cx="5760720" cy="3529965"/>
             <wp:effectExtent l="0" t="0" r="0" b="0"/>
             <wp:docPr id="696600591" name="Obraz 17" descr="Obraz zawierający tekst, zrzut ekranu, oprogramowanie, Oprogramowanie multimedialne&#10;&#10;Zawartość wygenerowana przez sztuczną inteligencję może być niepoprawna."/>
@@ -1095,7 +1327,7 @@
                     <pic:cNvPicPr/>
                   </pic:nvPicPr>
                   <pic:blipFill>
-                    <a:blip r:embed="rId21" cstate="print">
+                    <a:blip r:embed="rId27" cstate="print">
                       <a:extLst>
                         <a:ext uri="{28A0092B-C50C-407E-A947-70E740481C1C}">
                           <a14:useLocalDpi xmlns:a14="http://schemas.microsoft.com/office/drawing/2010/main" val="0"/>
@@ -1127,7 +1359,7 @@
         </w:rPr>
         <w:lastRenderedPageBreak/>
         <w:drawing>
-          <wp:inline distT="0" distB="0" distL="0" distR="0" wp14:anchorId="3756702E" wp14:editId="6B2D8078">
+          <wp:inline distT="0" distB="0" distL="0" distR="0" wp14:anchorId="3756702E" wp14:editId="5150EA3C">
             <wp:extent cx="5760720" cy="3481705"/>
             <wp:effectExtent l="0" t="0" r="0" b="4445"/>
             <wp:docPr id="1143772408" name="Obraz 18" descr="Obraz zawierający tekst, zrzut ekranu, oprogramowanie, Oprogramowanie multimedialne&#10;&#10;Zawartość wygenerowana przez sztuczną inteligencję może być niepoprawna."/>
@@ -1142,7 +1374,7 @@
                     <pic:cNvPicPr/>
                   </pic:nvPicPr>
                   <pic:blipFill>
-                    <a:blip r:embed="rId22" cstate="print">
+                    <a:blip r:embed="rId28" cstate="print">
                       <a:extLst>
                         <a:ext uri="{28A0092B-C50C-407E-A947-70E740481C1C}">
                           <a14:useLocalDpi xmlns:a14="http://schemas.microsoft.com/office/drawing/2010/main" val="0"/>
@@ -1173,7 +1405,7 @@
           <w:noProof/>
         </w:rPr>
         <w:drawing>
-          <wp:inline distT="0" distB="0" distL="0" distR="0" wp14:anchorId="52E85B46" wp14:editId="732846B5">
+          <wp:inline distT="0" distB="0" distL="0" distR="0" wp14:anchorId="52E85B46" wp14:editId="79551D45">
             <wp:extent cx="5760720" cy="3538855"/>
             <wp:effectExtent l="0" t="0" r="0" b="4445"/>
             <wp:docPr id="1048595691" name="Obraz 19" descr="Obraz zawierający tekst, zrzut ekranu, oprogramowanie, Oprogramowanie multimedialne&#10;&#10;Zawartość wygenerowana przez sztuczną inteligencję może być niepoprawna."/>
@@ -1188,7 +1420,7 @@
                     <pic:cNvPicPr/>
                   </pic:nvPicPr>
                   <pic:blipFill>
-                    <a:blip r:embed="rId23" cstate="print">
+                    <a:blip r:embed="rId29" cstate="print">
                       <a:extLst>
                         <a:ext uri="{28A0092B-C50C-407E-A947-70E740481C1C}">
                           <a14:useLocalDpi xmlns:a14="http://schemas.microsoft.com/office/drawing/2010/main" val="0"/>
@@ -1220,7 +1452,7 @@
         </w:rPr>
         <w:lastRenderedPageBreak/>
         <w:drawing>
-          <wp:inline distT="0" distB="0" distL="0" distR="0" wp14:anchorId="29C67071" wp14:editId="75450045">
+          <wp:inline distT="0" distB="0" distL="0" distR="0" wp14:anchorId="29C67071" wp14:editId="1C941E24">
             <wp:extent cx="5760720" cy="3470910"/>
             <wp:effectExtent l="0" t="0" r="0" b="0"/>
             <wp:docPr id="1254264672" name="Obraz 20" descr="Obraz zawierający tekst, zrzut ekranu, oprogramowanie, Oprogramowanie multimedialne&#10;&#10;Zawartość wygenerowana przez sztuczną inteligencję może być niepoprawna."/>
@@ -1235,7 +1467,7 @@
                     <pic:cNvPicPr/>
                   </pic:nvPicPr>
                   <pic:blipFill>
-                    <a:blip r:embed="rId24" cstate="print">
+                    <a:blip r:embed="rId30" cstate="print">
                       <a:extLst>
                         <a:ext uri="{28A0092B-C50C-407E-A947-70E740481C1C}">
                           <a14:useLocalDpi xmlns:a14="http://schemas.microsoft.com/office/drawing/2010/main" val="0"/>
@@ -1266,7 +1498,7 @@
           <w:noProof/>
         </w:rPr>
         <w:drawing>
-          <wp:inline distT="0" distB="0" distL="0" distR="0" wp14:anchorId="4750C294" wp14:editId="332032AE">
+          <wp:inline distT="0" distB="0" distL="0" distR="0" wp14:anchorId="4750C294" wp14:editId="313D6D3A">
             <wp:extent cx="5760720" cy="3458210"/>
             <wp:effectExtent l="0" t="0" r="0" b="8890"/>
             <wp:docPr id="1427639857" name="Obraz 21" descr="Obraz zawierający tekst, zrzut ekranu, oprogramowanie&#10;&#10;Zawartość wygenerowana przez sztuczną inteligencję może być niepoprawna."/>
@@ -1281,7 +1513,7 @@
                     <pic:cNvPicPr/>
                   </pic:nvPicPr>
                   <pic:blipFill>
-                    <a:blip r:embed="rId25" cstate="print">
+                    <a:blip r:embed="rId31" cstate="print">
                       <a:extLst>
                         <a:ext uri="{28A0092B-C50C-407E-A947-70E740481C1C}">
                           <a14:useLocalDpi xmlns:a14="http://schemas.microsoft.com/office/drawing/2010/main" val="0"/>
@@ -1313,7 +1545,7 @@
         </w:rPr>
         <w:lastRenderedPageBreak/>
         <w:drawing>
-          <wp:inline distT="0" distB="0" distL="0" distR="0" wp14:anchorId="2A9A72F7" wp14:editId="3F3A1ABA">
+          <wp:inline distT="0" distB="0" distL="0" distR="0" wp14:anchorId="2A9A72F7" wp14:editId="33FAA29F">
             <wp:extent cx="5760720" cy="3453765"/>
             <wp:effectExtent l="0" t="0" r="0" b="0"/>
             <wp:docPr id="1128284705" name="Obraz 22" descr="Obraz zawierający tekst, zrzut ekranu, oprogramowanie, Oprogramowanie multimedialne&#10;&#10;Zawartość wygenerowana przez sztuczną inteligencję może być niepoprawna."/>
@@ -1328,7 +1560,7 @@
                     <pic:cNvPicPr/>
                   </pic:nvPicPr>
                   <pic:blipFill>
-                    <a:blip r:embed="rId26" cstate="print">
+                    <a:blip r:embed="rId32" cstate="print">
                       <a:extLst>
                         <a:ext uri="{28A0092B-C50C-407E-A947-70E740481C1C}">
                           <a14:useLocalDpi xmlns:a14="http://schemas.microsoft.com/office/drawing/2010/main" val="0"/>
@@ -1359,7 +1591,7 @@
           <w:noProof/>
         </w:rPr>
         <w:drawing>
-          <wp:inline distT="0" distB="0" distL="0" distR="0" wp14:anchorId="5D6BFA8D" wp14:editId="1C95F08D">
+          <wp:inline distT="0" distB="0" distL="0" distR="0" wp14:anchorId="5D6BFA8D" wp14:editId="6DB42BA1">
             <wp:extent cx="5760720" cy="3470910"/>
             <wp:effectExtent l="0" t="0" r="0" b="0"/>
             <wp:docPr id="2031713203" name="Obraz 23" descr="Obraz zawierający zrzut ekranu, tekst, oprogramowanie, Oprogramowanie multimedialne&#10;&#10;Zawartość wygenerowana przez sztuczną inteligencję może być niepoprawna."/>
@@ -1374,7 +1606,7 @@
                     <pic:cNvPicPr/>
                   </pic:nvPicPr>
                   <pic:blipFill>
-                    <a:blip r:embed="rId27" cstate="print">
+                    <a:blip r:embed="rId33" cstate="print">
                       <a:extLst>
                         <a:ext uri="{28A0092B-C50C-407E-A947-70E740481C1C}">
                           <a14:useLocalDpi xmlns:a14="http://schemas.microsoft.com/office/drawing/2010/main" val="0"/>
@@ -1406,7 +1638,7 @@
         </w:rPr>
         <w:lastRenderedPageBreak/>
         <w:drawing>
-          <wp:inline distT="0" distB="0" distL="0" distR="0" wp14:anchorId="2E8883A2" wp14:editId="4FE8446D">
+          <wp:inline distT="0" distB="0" distL="0" distR="0" wp14:anchorId="2E8883A2" wp14:editId="6D72F1D3">
             <wp:extent cx="5760720" cy="3493770"/>
             <wp:effectExtent l="0" t="0" r="0" b="0"/>
             <wp:docPr id="1744868597" name="Obraz 24" descr="Obraz zawierający tekst, zrzut ekranu, oprogramowanie, Oprogramowanie multimedialne&#10;&#10;Zawartość wygenerowana przez sztuczną inteligencję może być niepoprawna."/>
@@ -1421,7 +1653,7 @@
                     <pic:cNvPicPr/>
                   </pic:nvPicPr>
                   <pic:blipFill>
-                    <a:blip r:embed="rId28" cstate="print">
+                    <a:blip r:embed="rId34" cstate="print">
                       <a:extLst>
                         <a:ext uri="{28A0092B-C50C-407E-A947-70E740481C1C}">
                           <a14:useLocalDpi xmlns:a14="http://schemas.microsoft.com/office/drawing/2010/main" val="0"/>
@@ -2206,7 +2438,7 @@
   <w:abstractNum w:abstractNumId="7" w15:restartNumberingAfterBreak="0">
     <w:nsid w:val="6EB84F5B"/>
     <w:multiLevelType w:val="hybridMultilevel"/>
-    <w:tmpl w:val="143A7CD0"/>
+    <w:tmpl w:val="92C4E8B4"/>
     <w:lvl w:ilvl="0" w:tplc="04150001">
       <w:start w:val="1"/>
       <w:numFmt w:val="bullet"/>
@@ -2946,6 +3178,7 @@
   <w:style w:type="character" w:default="1" w:styleId="Domylnaczcionkaakapitu">
     <w:name w:val="Default Paragraph Font"/>
     <w:uiPriority w:val="1"/>
+    <w:semiHidden/>
     <w:unhideWhenUsed/>
   </w:style>
   <w:style w:type="table" w:default="1" w:styleId="Standardowy">

</xml_diff>